<commit_message>
Implemented the PUT method
</commit_message>
<xml_diff>
--- a/Test Evidence Document.docx
+++ b/Test Evidence Document.docx
@@ -836,22 +836,22 @@
           <w:bCs/>
         </w:rPr>
         <w:drawing>
-          <wp:anchor distT="0" distB="0" distL="114300" distR="114300" simplePos="0" relativeHeight="251665408" behindDoc="1" locked="0" layoutInCell="1" allowOverlap="1" wp14:anchorId="3DB3C770" wp14:editId="169C62D9">
+          <wp:anchor distT="0" distB="0" distL="114300" distR="114300" simplePos="0" relativeHeight="251665408" behindDoc="1" locked="0" layoutInCell="1" allowOverlap="1" wp14:anchorId="3DB3C770" wp14:editId="025DCB8D">
             <wp:simplePos x="0" y="0"/>
             <wp:positionH relativeFrom="column">
-              <wp:posOffset>-273230</wp:posOffset>
+              <wp:posOffset>-272415</wp:posOffset>
             </wp:positionH>
             <wp:positionV relativeFrom="paragraph">
-              <wp:posOffset>127907</wp:posOffset>
+              <wp:posOffset>130175</wp:posOffset>
             </wp:positionV>
-            <wp:extent cx="3223539" cy="6515665"/>
-            <wp:effectExtent l="0" t="0" r="0" b="0"/>
+            <wp:extent cx="3069590" cy="6204585"/>
+            <wp:effectExtent l="0" t="0" r="0" b="5715"/>
             <wp:wrapTight wrapText="bothSides">
               <wp:wrapPolygon edited="0">
                 <wp:start x="0" y="0"/>
-                <wp:lineTo x="0" y="21537"/>
-                <wp:lineTo x="21447" y="21537"/>
-                <wp:lineTo x="21447" y="0"/>
+                <wp:lineTo x="0" y="21554"/>
+                <wp:lineTo x="21448" y="21554"/>
+                <wp:lineTo x="21448" y="0"/>
                 <wp:lineTo x="0" y="0"/>
               </wp:wrapPolygon>
             </wp:wrapTight>
@@ -881,7 +881,7 @@
                   <pic:spPr>
                     <a:xfrm>
                       <a:off x="0" y="0"/>
-                      <a:ext cx="3223539" cy="6515665"/>
+                      <a:ext cx="3069590" cy="6204585"/>
                     </a:xfrm>
                     <a:prstGeom prst="rect">
                       <a:avLst/>
@@ -909,7 +909,7 @@
       </w:pPr>
       <w:r>
         <w:drawing>
-          <wp:anchor distT="0" distB="0" distL="114300" distR="114300" simplePos="0" relativeHeight="251666432" behindDoc="1" locked="0" layoutInCell="1" allowOverlap="1" wp14:anchorId="19B2A83B" wp14:editId="5BE152F3">
+          <wp:anchor distT="0" distB="0" distL="114300" distR="114300" simplePos="0" relativeHeight="251666432" behindDoc="1" locked="0" layoutInCell="1" allowOverlap="1" wp14:anchorId="19B2A83B" wp14:editId="6AF31F76">
             <wp:simplePos x="0" y="0"/>
             <wp:positionH relativeFrom="column">
               <wp:posOffset>2882719</wp:posOffset>
@@ -1030,7 +1030,7 @@
           <w:highlight w:val="darkGreen"/>
         </w:rPr>
         <w:drawing>
-          <wp:anchor distT="0" distB="0" distL="114300" distR="114300" simplePos="0" relativeHeight="251669504" behindDoc="1" locked="0" layoutInCell="1" allowOverlap="1" wp14:anchorId="756DD2CE" wp14:editId="079918FE">
+          <wp:anchor distT="0" distB="0" distL="114300" distR="114300" simplePos="0" relativeHeight="251669504" behindDoc="1" locked="0" layoutInCell="1" allowOverlap="1" wp14:anchorId="756DD2CE" wp14:editId="03372511">
             <wp:simplePos x="0" y="0"/>
             <wp:positionH relativeFrom="column">
               <wp:posOffset>2371090</wp:posOffset>
@@ -1157,13 +1157,13 @@
           <w:highlight w:val="darkGreen"/>
         </w:rPr>
         <w:drawing>
-          <wp:anchor distT="0" distB="0" distL="114300" distR="114300" simplePos="0" relativeHeight="251667456" behindDoc="1" locked="0" layoutInCell="1" allowOverlap="1" wp14:anchorId="4D242C69" wp14:editId="4E9FF345">
+          <wp:anchor distT="0" distB="0" distL="114300" distR="114300" simplePos="0" relativeHeight="251667456" behindDoc="1" locked="0" layoutInCell="1" allowOverlap="1" wp14:anchorId="4D242C69" wp14:editId="1D15CDD2">
             <wp:simplePos x="0" y="0"/>
             <wp:positionH relativeFrom="column">
-              <wp:posOffset>2602049</wp:posOffset>
+              <wp:posOffset>2601686</wp:posOffset>
             </wp:positionH>
             <wp:positionV relativeFrom="paragraph">
-              <wp:posOffset>2333353</wp:posOffset>
+              <wp:posOffset>2267676</wp:posOffset>
             </wp:positionV>
             <wp:extent cx="4044315" cy="3188970"/>
             <wp:effectExtent l="0" t="0" r="0" b="0"/>
@@ -1347,10 +1347,237 @@
         <w:t>`:</w:t>
       </w:r>
     </w:p>
-    <w:p/>
-    <w:p/>
-    <w:p/>
-    <w:p/>
+    <w:p>
+      <w:pPr>
+        <w:ind w:hanging="630"/>
+        <w:rPr>
+          <w:color w:val="FFFFFF" w:themeColor="background1"/>
+          <w:sz w:val="24"/>
+          <w:szCs w:val="24"/>
+          <w:highlight w:val="darkGreen"/>
+        </w:rPr>
+      </w:pPr>
+      <w:r>
+        <w:drawing>
+          <wp:anchor distT="0" distB="0" distL="114300" distR="114300" simplePos="0" relativeHeight="251672576" behindDoc="1" locked="0" layoutInCell="1" allowOverlap="1" wp14:anchorId="3479929F" wp14:editId="2EE1CFF0">
+            <wp:simplePos x="0" y="0"/>
+            <wp:positionH relativeFrom="column">
+              <wp:posOffset>-621211</wp:posOffset>
+            </wp:positionH>
+            <wp:positionV relativeFrom="paragraph">
+              <wp:posOffset>1193165</wp:posOffset>
+            </wp:positionV>
+            <wp:extent cx="3222625" cy="1676400"/>
+            <wp:effectExtent l="0" t="0" r="0" b="0"/>
+            <wp:wrapTight wrapText="bothSides">
+              <wp:wrapPolygon edited="0">
+                <wp:start x="0" y="0"/>
+                <wp:lineTo x="0" y="21355"/>
+                <wp:lineTo x="21451" y="21355"/>
+                <wp:lineTo x="21451" y="0"/>
+                <wp:lineTo x="0" y="0"/>
+              </wp:wrapPolygon>
+            </wp:wrapTight>
+            <wp:docPr id="751603252" name="Picture 1" descr="A screenshot of a computer&#10;&#10;AI-generated content may be incorrect."/>
+            <wp:cNvGraphicFramePr>
+              <a:graphicFrameLocks xmlns:a="http://schemas.openxmlformats.org/drawingml/2006/main" noChangeAspect="1"/>
+            </wp:cNvGraphicFramePr>
+            <a:graphic xmlns:a="http://schemas.openxmlformats.org/drawingml/2006/main">
+              <a:graphicData uri="http://schemas.openxmlformats.org/drawingml/2006/picture">
+                <pic:pic xmlns:pic="http://schemas.openxmlformats.org/drawingml/2006/picture">
+                  <pic:nvPicPr>
+                    <pic:cNvPr id="751603252" name="Picture 1" descr="A screenshot of a computer&#10;&#10;AI-generated content may be incorrect."/>
+                    <pic:cNvPicPr/>
+                  </pic:nvPicPr>
+                  <pic:blipFill>
+                    <a:blip r:embed="rId14">
+                      <a:extLst>
+                        <a:ext uri="{28A0092B-C50C-407E-A947-70E740481C1C}">
+                          <a14:useLocalDpi xmlns:a14="http://schemas.microsoft.com/office/drawing/2010/main" val="0"/>
+                        </a:ext>
+                      </a:extLst>
+                    </a:blip>
+                    <a:stretch>
+                      <a:fillRect/>
+                    </a:stretch>
+                  </pic:blipFill>
+                  <pic:spPr>
+                    <a:xfrm>
+                      <a:off x="0" y="0"/>
+                      <a:ext cx="3222625" cy="1676400"/>
+                    </a:xfrm>
+                    <a:prstGeom prst="rect">
+                      <a:avLst/>
+                    </a:prstGeom>
+                  </pic:spPr>
+                </pic:pic>
+              </a:graphicData>
+            </a:graphic>
+            <wp14:sizeRelH relativeFrom="page">
+              <wp14:pctWidth>0</wp14:pctWidth>
+            </wp14:sizeRelH>
+            <wp14:sizeRelV relativeFrom="page">
+              <wp14:pctHeight>0</wp14:pctHeight>
+            </wp14:sizeRelV>
+          </wp:anchor>
+        </w:drawing>
+      </w:r>
+      <w:r>
+        <w:rPr>
+          <w:b/>
+          <w:bCs/>
+          <w:color w:val="FFFFFF" w:themeColor="background1"/>
+          <w:sz w:val="24"/>
+          <w:szCs w:val="24"/>
+          <w:highlight w:val="darkGreen"/>
+        </w:rPr>
+        <w:t>T</w:t>
+      </w:r>
+      <w:r>
+        <w:rPr>
+          <w:b/>
+          <w:bCs/>
+          <w:color w:val="FFFFFF" w:themeColor="background1"/>
+          <w:sz w:val="24"/>
+          <w:szCs w:val="24"/>
+          <w:highlight w:val="darkGreen"/>
+        </w:rPr>
+        <w:t>est #</w:t>
+      </w:r>
+      <w:r>
+        <w:rPr>
+          <w:b/>
+          <w:bCs/>
+          <w:color w:val="FFFFFF" w:themeColor="background1"/>
+          <w:sz w:val="24"/>
+          <w:szCs w:val="24"/>
+          <w:highlight w:val="darkGreen"/>
+        </w:rPr>
+        <w:t>7</w:t>
+      </w:r>
+      <w:r>
+        <w:rPr>
+          <w:b/>
+          <w:bCs/>
+          <w:color w:val="FFFFFF" w:themeColor="background1"/>
+          <w:sz w:val="24"/>
+          <w:szCs w:val="24"/>
+          <w:highlight w:val="darkGreen"/>
+        </w:rPr>
+        <w:t xml:space="preserve">: </w:t>
+      </w:r>
+      <w:proofErr w:type="gramStart"/>
+      <w:r>
+        <w:rPr>
+          <w:b/>
+          <w:bCs/>
+          <w:color w:val="FFFFFF" w:themeColor="background1"/>
+          <w:sz w:val="24"/>
+          <w:szCs w:val="24"/>
+          <w:highlight w:val="darkGreen"/>
+        </w:rPr>
+        <w:t>Endpoint</w:t>
+      </w:r>
+      <w:r>
+        <w:rPr>
+          <w:b/>
+          <w:bCs/>
+          <w:color w:val="FFFFFF" w:themeColor="background1"/>
+          <w:sz w:val="24"/>
+          <w:szCs w:val="24"/>
+          <w:highlight w:val="darkGreen"/>
+        </w:rPr>
+        <w:t xml:space="preserve"> </w:t>
+      </w:r>
+      <w:r>
+        <w:rPr>
+          <w:b/>
+          <w:bCs/>
+          <w:color w:val="FFFFFF" w:themeColor="background1"/>
+          <w:sz w:val="24"/>
+          <w:szCs w:val="24"/>
+          <w:highlight w:val="darkGreen"/>
+        </w:rPr>
+        <w:t xml:space="preserve"> </w:t>
+      </w:r>
+      <w:r>
+        <w:rPr>
+          <w:color w:val="FFFFFF" w:themeColor="background1"/>
+          <w:sz w:val="24"/>
+          <w:szCs w:val="24"/>
+          <w:highlight w:val="darkGreen"/>
+        </w:rPr>
+        <w:t>GET</w:t>
+      </w:r>
+      <w:proofErr w:type="gramEnd"/>
+      <w:r>
+        <w:rPr>
+          <w:color w:val="FFFFFF" w:themeColor="background1"/>
+          <w:sz w:val="24"/>
+          <w:szCs w:val="24"/>
+          <w:highlight w:val="darkGreen"/>
+        </w:rPr>
+        <w:t>`/</w:t>
+      </w:r>
+      <w:proofErr w:type="spellStart"/>
+      <w:r>
+        <w:rPr>
+          <w:color w:val="FFFFFF" w:themeColor="background1"/>
+          <w:sz w:val="24"/>
+          <w:szCs w:val="24"/>
+          <w:highlight w:val="darkGreen"/>
+        </w:rPr>
+        <w:t>todos</w:t>
+      </w:r>
+      <w:proofErr w:type="spellEnd"/>
+      <w:r>
+        <w:rPr>
+          <w:color w:val="FFFFFF" w:themeColor="background1"/>
+          <w:sz w:val="24"/>
+          <w:szCs w:val="24"/>
+          <w:highlight w:val="darkGreen"/>
+        </w:rPr>
+        <w:t>/</w:t>
+      </w:r>
+      <w:r>
+        <w:rPr>
+          <w:color w:val="FFFFFF" w:themeColor="background1"/>
+          <w:sz w:val="24"/>
+          <w:szCs w:val="24"/>
+          <w:highlight w:val="darkGreen"/>
+        </w:rPr>
+        <w:t>category</w:t>
+      </w:r>
+      <w:proofErr w:type="gramStart"/>
+      <w:r>
+        <w:rPr>
+          <w:color w:val="FFFFFF" w:themeColor="background1"/>
+          <w:sz w:val="24"/>
+          <w:szCs w:val="24"/>
+          <w:highlight w:val="darkGreen"/>
+        </w:rPr>
+        <w:t>/:</w:t>
+      </w:r>
+      <w:r>
+        <w:rPr>
+          <w:color w:val="FFFFFF" w:themeColor="background1"/>
+          <w:sz w:val="24"/>
+          <w:szCs w:val="24"/>
+          <w:highlight w:val="darkGreen"/>
+        </w:rPr>
+        <w:t>category</w:t>
+      </w:r>
+      <w:proofErr w:type="gramEnd"/>
+      <w:r>
+        <w:rPr>
+          <w:color w:val="FFFFFF" w:themeColor="background1"/>
+          <w:sz w:val="24"/>
+          <w:szCs w:val="24"/>
+          <w:highlight w:val="darkGreen"/>
+        </w:rPr>
+        <w:t>`:</w:t>
+      </w:r>
+    </w:p>
     <w:p/>
     <w:p/>
     <w:p/>

</xml_diff>